<commit_message>
added feedback form (EmailJS). little vine/branches border thing. main quest due date labels. item sorting in market& inventory and compact mode. replaced all remaining emojis with icons
</commit_message>
<xml_diff>
--- a/documentation/Cyrus Lau_ZenQuest.docx
+++ b/documentation/Cyrus Lau_ZenQuest.docx
@@ -97,7 +97,13 @@
         <w:t xml:space="preserve"> is a gamified productivity </w:t>
       </w:r>
       <w:r>
-        <w:t xml:space="preserve">website </w:t>
+        <w:t>web</w:t>
+      </w:r>
+      <w:r>
+        <w:t xml:space="preserve"> app</w:t>
+      </w:r>
+      <w:r>
+        <w:t xml:space="preserve"> </w:t>
       </w:r>
       <w:r>
         <w:t xml:space="preserve">that transforms daily tasks and habits into an engaging RPG experience. Users </w:t>
@@ -2499,6 +2505,11 @@
     </w:p>
     <w:p>
       <w:pPr>
+        <w:pStyle w:val="ListParagraph"/>
+        <w:numPr>
+          <w:ilvl w:val="0"/>
+          <w:numId w:val="17"/>
+        </w:numPr>
         <w:spacing w:after="0" w:line="360" w:lineRule="auto"/>
         <w:rPr>
           <w:b/>
@@ -2540,31 +2551,21 @@
     </w:p>
     <w:p>
       <w:pPr>
-        <w:spacing w:after="0" w:line="360" w:lineRule="auto"/>
+        <w:pStyle w:val="ListParagraph"/>
+        <w:numPr>
+          <w:ilvl w:val="0"/>
+          <w:numId w:val="17"/>
+        </w:numPr>
+        <w:spacing w:after="0" w:line="360" w:lineRule="auto"/>
+      </w:pPr>
+      <w:r>
         <w:rPr>
           <w:b/>
           <w:bCs/>
           <w:sz w:val="28"/>
           <w:szCs w:val="28"/>
         </w:rPr>
-      </w:pPr>
-      <w:r>
-        <w:rPr>
-          <w:b/>
-          <w:bCs/>
-          <w:sz w:val="28"/>
-          <w:szCs w:val="28"/>
-        </w:rPr>
-        <w:t>GitHub:</w:t>
-      </w:r>
-      <w:r>
-        <w:rPr>
-          <w:b/>
-          <w:bCs/>
-          <w:sz w:val="28"/>
-          <w:szCs w:val="28"/>
-        </w:rPr>
-        <w:t xml:space="preserve"> </w:t>
+        <w:t xml:space="preserve">GitHub: </w:t>
       </w:r>
       <w:hyperlink r:id="rId13" w:history="1">
         <w:r>
@@ -2606,27 +2607,7 @@
             <w:sz w:val="28"/>
             <w:szCs w:val="28"/>
           </w:rPr>
-          <w:t>https://saintkentigern-my.sharepoint.com/:f:/p/c_l</w:t>
-        </w:r>
-        <w:r>
-          <w:rPr>
-            <w:rStyle w:val="Hyperlink"/>
-            <w:b/>
-            <w:bCs/>
-            <w:sz w:val="28"/>
-            <w:szCs w:val="28"/>
-          </w:rPr>
-          <w:t>a</w:t>
-        </w:r>
-        <w:r>
-          <w:rPr>
-            <w:rStyle w:val="Hyperlink"/>
-            <w:b/>
-            <w:bCs/>
-            <w:sz w:val="28"/>
-            <w:szCs w:val="28"/>
-          </w:rPr>
-          <w:t>u_student/Es9gBXpMktxKhyV_Qg4OuQYB6Y8c0QqZdk_7QQ0qeg0z1w?e=L5y9D6</w:t>
+          <w:t>https://saintkentigern-my.sharepoint.com/:f:/p/c_lau_student/Es9gBXpMktxKhyV_Qg4OuQYB6Y8c0QqZdk_7QQ0qeg0z1w?e=L5y9D6</w:t>
         </w:r>
       </w:hyperlink>
       <w:r>
@@ -2662,6 +2643,74 @@
           <w:t>https://cyruslau1.github.io/zenquest/</w:t>
         </w:r>
       </w:hyperlink>
+    </w:p>
+    <w:p>
+      <w:pPr>
+        <w:pStyle w:val="ListParagraph"/>
+        <w:numPr>
+          <w:ilvl w:val="0"/>
+          <w:numId w:val="17"/>
+        </w:numPr>
+        <w:spacing w:after="0" w:line="360" w:lineRule="auto"/>
+        <w:rPr>
+          <w:b/>
+          <w:bCs/>
+          <w:sz w:val="28"/>
+          <w:szCs w:val="28"/>
+        </w:rPr>
+      </w:pPr>
+      <w:r>
+        <w:rPr>
+          <w:b/>
+          <w:bCs/>
+          <w:sz w:val="28"/>
+          <w:szCs w:val="28"/>
+        </w:rPr>
+        <w:t>Demo video:</w:t>
+      </w:r>
+      <w:r>
+        <w:rPr>
+          <w:b/>
+          <w:bCs/>
+          <w:sz w:val="28"/>
+          <w:szCs w:val="28"/>
+        </w:rPr>
+        <w:t xml:space="preserve"> </w:t>
+      </w:r>
+      <w:hyperlink r:id="rId16" w:history="1">
+        <w:r>
+          <w:rPr>
+            <w:rStyle w:val="Hyperlink"/>
+            <w:b/>
+            <w:bCs/>
+            <w:sz w:val="28"/>
+            <w:szCs w:val="28"/>
+          </w:rPr>
+          <w:t>https://saintkentigern-my.sharepoint.com/:v:/p/c_lau_student/EclhRVlv6HJInifUFqt2VUUBATDEyxQXolkYdIyYoKn2sg?e=ix7Ogg&amp;nav=eyJyZWZlcnJhbEluZm8iOnsicmVmZXJyYWxBcHAiOiJTdHJlYW1XZWJBcHAiLCJyZWZlcnJhbFZpZXciOiJTaGFyZURpYWxvZy1MaW5rIiwicmVmZXJyYWxBcHBQbGF0Zm9ybSI6IldlYiIsInJlZmVycmFsTW9kZSI6InZpZXcifX0%3D</w:t>
+        </w:r>
+      </w:hyperlink>
+    </w:p>
+    <w:p>
+      <w:pPr>
+        <w:spacing w:after="0" w:line="360" w:lineRule="auto"/>
+        <w:rPr>
+          <w:b/>
+          <w:bCs/>
+          <w:sz w:val="28"/>
+          <w:szCs w:val="28"/>
+        </w:rPr>
+      </w:pPr>
+    </w:p>
+    <w:p>
+      <w:pPr>
+        <w:spacing w:after="0" w:line="360" w:lineRule="auto"/>
+        <w:rPr>
+          <w:b/>
+          <w:bCs/>
+          <w:sz w:val="28"/>
+          <w:szCs w:val="28"/>
+        </w:rPr>
+      </w:pPr>
     </w:p>
     <w:p>
       <w:pPr>
@@ -3247,6 +3296,118 @@
     </w:lvl>
   </w:abstractNum>
   <w:abstractNum w:abstractNumId="5" w15:restartNumberingAfterBreak="0">
+    <w:nsid w:val="31176EB4"/>
+    <w:multiLevelType w:val="hybridMultilevel"/>
+    <w:tmpl w:val="6F1E2978"/>
+    <w:lvl w:ilvl="0" w:tplc="8F3A060A">
+      <w:numFmt w:val="bullet"/>
+      <w:lvlText w:val="-"/>
+      <w:lvlJc w:val="left"/>
+      <w:pPr>
+        <w:ind w:left="720" w:hanging="360"/>
+      </w:pPr>
+      <w:rPr>
+        <w:rFonts w:ascii="Aptos" w:eastAsia="SimSun" w:hAnsi="Aptos" w:cs="Mangal" w:hint="default"/>
+      </w:rPr>
+    </w:lvl>
+    <w:lvl w:ilvl="1" w:tplc="3C090003" w:tentative="1">
+      <w:start w:val="1"/>
+      <w:numFmt w:val="bullet"/>
+      <w:lvlText w:val="o"/>
+      <w:lvlJc w:val="left"/>
+      <w:pPr>
+        <w:ind w:left="1440" w:hanging="360"/>
+      </w:pPr>
+      <w:rPr>
+        <w:rFonts w:ascii="Courier New" w:hAnsi="Courier New" w:cs="Courier New" w:hint="default"/>
+      </w:rPr>
+    </w:lvl>
+    <w:lvl w:ilvl="2" w:tplc="3C090005" w:tentative="1">
+      <w:start w:val="1"/>
+      <w:numFmt w:val="bullet"/>
+      <w:lvlText w:val=""/>
+      <w:lvlJc w:val="left"/>
+      <w:pPr>
+        <w:ind w:left="2160" w:hanging="360"/>
+      </w:pPr>
+      <w:rPr>
+        <w:rFonts w:ascii="Wingdings" w:hAnsi="Wingdings" w:hint="default"/>
+      </w:rPr>
+    </w:lvl>
+    <w:lvl w:ilvl="3" w:tplc="3C090001" w:tentative="1">
+      <w:start w:val="1"/>
+      <w:numFmt w:val="bullet"/>
+      <w:lvlText w:val=""/>
+      <w:lvlJc w:val="left"/>
+      <w:pPr>
+        <w:ind w:left="2880" w:hanging="360"/>
+      </w:pPr>
+      <w:rPr>
+        <w:rFonts w:ascii="Symbol" w:hAnsi="Symbol" w:hint="default"/>
+      </w:rPr>
+    </w:lvl>
+    <w:lvl w:ilvl="4" w:tplc="3C090003" w:tentative="1">
+      <w:start w:val="1"/>
+      <w:numFmt w:val="bullet"/>
+      <w:lvlText w:val="o"/>
+      <w:lvlJc w:val="left"/>
+      <w:pPr>
+        <w:ind w:left="3600" w:hanging="360"/>
+      </w:pPr>
+      <w:rPr>
+        <w:rFonts w:ascii="Courier New" w:hAnsi="Courier New" w:cs="Courier New" w:hint="default"/>
+      </w:rPr>
+    </w:lvl>
+    <w:lvl w:ilvl="5" w:tplc="3C090005" w:tentative="1">
+      <w:start w:val="1"/>
+      <w:numFmt w:val="bullet"/>
+      <w:lvlText w:val=""/>
+      <w:lvlJc w:val="left"/>
+      <w:pPr>
+        <w:ind w:left="4320" w:hanging="360"/>
+      </w:pPr>
+      <w:rPr>
+        <w:rFonts w:ascii="Wingdings" w:hAnsi="Wingdings" w:hint="default"/>
+      </w:rPr>
+    </w:lvl>
+    <w:lvl w:ilvl="6" w:tplc="3C090001" w:tentative="1">
+      <w:start w:val="1"/>
+      <w:numFmt w:val="bullet"/>
+      <w:lvlText w:val=""/>
+      <w:lvlJc w:val="left"/>
+      <w:pPr>
+        <w:ind w:left="5040" w:hanging="360"/>
+      </w:pPr>
+      <w:rPr>
+        <w:rFonts w:ascii="Symbol" w:hAnsi="Symbol" w:hint="default"/>
+      </w:rPr>
+    </w:lvl>
+    <w:lvl w:ilvl="7" w:tplc="3C090003" w:tentative="1">
+      <w:start w:val="1"/>
+      <w:numFmt w:val="bullet"/>
+      <w:lvlText w:val="o"/>
+      <w:lvlJc w:val="left"/>
+      <w:pPr>
+        <w:ind w:left="5760" w:hanging="360"/>
+      </w:pPr>
+      <w:rPr>
+        <w:rFonts w:ascii="Courier New" w:hAnsi="Courier New" w:cs="Courier New" w:hint="default"/>
+      </w:rPr>
+    </w:lvl>
+    <w:lvl w:ilvl="8" w:tplc="3C090005" w:tentative="1">
+      <w:start w:val="1"/>
+      <w:numFmt w:val="bullet"/>
+      <w:lvlText w:val=""/>
+      <w:lvlJc w:val="left"/>
+      <w:pPr>
+        <w:ind w:left="6480" w:hanging="360"/>
+      </w:pPr>
+      <w:rPr>
+        <w:rFonts w:ascii="Wingdings" w:hAnsi="Wingdings" w:hint="default"/>
+      </w:rPr>
+    </w:lvl>
+  </w:abstractNum>
+  <w:abstractNum w:abstractNumId="6" w15:restartNumberingAfterBreak="0">
     <w:nsid w:val="355666BC"/>
     <w:multiLevelType w:val="hybridMultilevel"/>
     <w:tmpl w:val="F23C6AE8"/>
@@ -3358,7 +3519,7 @@
       </w:rPr>
     </w:lvl>
   </w:abstractNum>
-  <w:abstractNum w:abstractNumId="6" w15:restartNumberingAfterBreak="0">
+  <w:abstractNum w:abstractNumId="7" w15:restartNumberingAfterBreak="0">
     <w:nsid w:val="39855DA8"/>
     <w:multiLevelType w:val="hybridMultilevel"/>
     <w:tmpl w:val="94B461DC"/>
@@ -3470,7 +3631,7 @@
       </w:rPr>
     </w:lvl>
   </w:abstractNum>
-  <w:abstractNum w:abstractNumId="7" w15:restartNumberingAfterBreak="0">
+  <w:abstractNum w:abstractNumId="8" w15:restartNumberingAfterBreak="0">
     <w:nsid w:val="3AE5148A"/>
     <w:multiLevelType w:val="hybridMultilevel"/>
     <w:tmpl w:val="51C2031A"/>
@@ -3582,7 +3743,7 @@
       </w:rPr>
     </w:lvl>
   </w:abstractNum>
-  <w:abstractNum w:abstractNumId="8" w15:restartNumberingAfterBreak="0">
+  <w:abstractNum w:abstractNumId="9" w15:restartNumberingAfterBreak="0">
     <w:nsid w:val="425573CD"/>
     <w:multiLevelType w:val="hybridMultilevel"/>
     <w:tmpl w:val="B51C92E0"/>
@@ -3694,7 +3855,7 @@
       </w:rPr>
     </w:lvl>
   </w:abstractNum>
-  <w:abstractNum w:abstractNumId="9" w15:restartNumberingAfterBreak="0">
+  <w:abstractNum w:abstractNumId="10" w15:restartNumberingAfterBreak="0">
     <w:nsid w:val="484C4A82"/>
     <w:multiLevelType w:val="hybridMultilevel"/>
     <w:tmpl w:val="4D0E8752"/>
@@ -3806,7 +3967,7 @@
       </w:rPr>
     </w:lvl>
   </w:abstractNum>
-  <w:abstractNum w:abstractNumId="10" w15:restartNumberingAfterBreak="0">
+  <w:abstractNum w:abstractNumId="11" w15:restartNumberingAfterBreak="0">
     <w:nsid w:val="4BD15E17"/>
     <w:multiLevelType w:val="hybridMultilevel"/>
     <w:tmpl w:val="B71637A2"/>
@@ -3918,7 +4079,7 @@
       </w:rPr>
     </w:lvl>
   </w:abstractNum>
-  <w:abstractNum w:abstractNumId="11" w15:restartNumberingAfterBreak="0">
+  <w:abstractNum w:abstractNumId="12" w15:restartNumberingAfterBreak="0">
     <w:nsid w:val="5F40751C"/>
     <w:multiLevelType w:val="hybridMultilevel"/>
     <w:tmpl w:val="008EA24E"/>
@@ -4030,7 +4191,7 @@
       </w:rPr>
     </w:lvl>
   </w:abstractNum>
-  <w:abstractNum w:abstractNumId="12" w15:restartNumberingAfterBreak="0">
+  <w:abstractNum w:abstractNumId="13" w15:restartNumberingAfterBreak="0">
     <w:nsid w:val="62534BE9"/>
     <w:multiLevelType w:val="hybridMultilevel"/>
     <w:tmpl w:val="F27ABDAA"/>
@@ -4142,7 +4303,7 @@
       </w:rPr>
     </w:lvl>
   </w:abstractNum>
-  <w:abstractNum w:abstractNumId="13" w15:restartNumberingAfterBreak="0">
+  <w:abstractNum w:abstractNumId="14" w15:restartNumberingAfterBreak="0">
     <w:nsid w:val="719777E8"/>
     <w:multiLevelType w:val="hybridMultilevel"/>
     <w:tmpl w:val="ADB46F48"/>
@@ -4254,7 +4415,7 @@
       </w:rPr>
     </w:lvl>
   </w:abstractNum>
-  <w:abstractNum w:abstractNumId="14" w15:restartNumberingAfterBreak="0">
+  <w:abstractNum w:abstractNumId="15" w15:restartNumberingAfterBreak="0">
     <w:nsid w:val="73560952"/>
     <w:multiLevelType w:val="hybridMultilevel"/>
     <w:tmpl w:val="8584B186"/>
@@ -4366,7 +4527,7 @@
       </w:rPr>
     </w:lvl>
   </w:abstractNum>
-  <w:abstractNum w:abstractNumId="15" w15:restartNumberingAfterBreak="0">
+  <w:abstractNum w:abstractNumId="16" w15:restartNumberingAfterBreak="0">
     <w:nsid w:val="791C060F"/>
     <w:multiLevelType w:val="hybridMultilevel"/>
     <w:tmpl w:val="1EAC160E"/>
@@ -4480,43 +4641,43 @@
     </w:lvl>
   </w:abstractNum>
   <w:num w:numId="1" w16cid:durableId="1066682692">
+    <w:abstractNumId w:val="16"/>
+  </w:num>
+  <w:num w:numId="2" w16cid:durableId="219365714">
+    <w:abstractNumId w:val="8"/>
+  </w:num>
+  <w:num w:numId="3" w16cid:durableId="1468082740">
+    <w:abstractNumId w:val="10"/>
+  </w:num>
+  <w:num w:numId="4" w16cid:durableId="231701014">
     <w:abstractNumId w:val="15"/>
   </w:num>
-  <w:num w:numId="2" w16cid:durableId="219365714">
-    <w:abstractNumId w:val="7"/>
-  </w:num>
-  <w:num w:numId="3" w16cid:durableId="1468082740">
-    <w:abstractNumId w:val="9"/>
-  </w:num>
-  <w:num w:numId="4" w16cid:durableId="231701014">
-    <w:abstractNumId w:val="14"/>
-  </w:num>
   <w:num w:numId="5" w16cid:durableId="35399183">
-    <w:abstractNumId w:val="5"/>
+    <w:abstractNumId w:val="6"/>
   </w:num>
   <w:num w:numId="6" w16cid:durableId="1954289914">
-    <w:abstractNumId w:val="13"/>
+    <w:abstractNumId w:val="14"/>
   </w:num>
   <w:num w:numId="7" w16cid:durableId="2030178321">
     <w:abstractNumId w:val="2"/>
   </w:num>
   <w:num w:numId="8" w16cid:durableId="765425654">
-    <w:abstractNumId w:val="12"/>
+    <w:abstractNumId w:val="13"/>
   </w:num>
   <w:num w:numId="9" w16cid:durableId="614211897">
-    <w:abstractNumId w:val="10"/>
+    <w:abstractNumId w:val="11"/>
   </w:num>
   <w:num w:numId="10" w16cid:durableId="2113544628">
-    <w:abstractNumId w:val="6"/>
+    <w:abstractNumId w:val="7"/>
   </w:num>
   <w:num w:numId="11" w16cid:durableId="1355157635">
     <w:abstractNumId w:val="4"/>
   </w:num>
   <w:num w:numId="12" w16cid:durableId="1028532098">
-    <w:abstractNumId w:val="11"/>
+    <w:abstractNumId w:val="12"/>
   </w:num>
   <w:num w:numId="13" w16cid:durableId="380636038">
-    <w:abstractNumId w:val="8"/>
+    <w:abstractNumId w:val="9"/>
   </w:num>
   <w:num w:numId="14" w16cid:durableId="1549564509">
     <w:abstractNumId w:val="0"/>
@@ -4526,6 +4687,9 @@
   </w:num>
   <w:num w:numId="16" w16cid:durableId="1830097277">
     <w:abstractNumId w:val="1"/>
+  </w:num>
+  <w:num w:numId="17" w16cid:durableId="1893735186">
+    <w:abstractNumId w:val="5"/>
   </w:num>
 </w:numbering>
 </file>
@@ -5138,6 +5302,7 @@
   <w:style w:type="character" w:default="1" w:styleId="DefaultParagraphFont">
     <w:name w:val="Default Paragraph Font"/>
     <w:uiPriority w:val="1"/>
+    <w:semiHidden/>
     <w:unhideWhenUsed/>
   </w:style>
   <w:style w:type="table" w:default="1" w:styleId="TableNormal">

</xml_diff>